<commit_message>
Changement dans le mod_le relationnel (fichier.docx). J'ai rajouter une notification pour le type serial des ID de restaurant et commande
</commit_message>
<xml_diff>
--- a/Conception/Relationnel (1).docx
+++ b/Conception/Relationnel (1).docx
@@ -122,86 +122,123 @@
     <w:p>
       <w:pPr>
         <w:rPr>
+          <w:color w:val="auto"/>
+        </w:rPr>
+      </w:pPr>
+      <w:bookmarkStart w:id="0" w:name="_GoBack"/>
+      <w:r>
+        <w:rPr>
+          <w:color w:val="auto"/>
+          <w:u w:val="single"/>
+        </w:rPr>
+        <w:t>A noter</w:t>
+      </w:r>
+      <w:r>
+        <w:rPr>
+          <w:color w:val="auto"/>
+        </w:rPr>
+        <w:t> </w:t>
+      </w:r>
+      <w:bookmarkEnd w:id="0"/>
+      <w:r>
+        <w:rPr>
+          <w:color w:val="auto"/>
+        </w:rPr>
+        <w:t xml:space="preserve">: les ID de restaurant, commande seront implémenté en SERIAL. En effet, pour le </w:t>
+      </w:r>
+      <w:proofErr w:type="spellStart"/>
+      <w:r>
+        <w:rPr>
+          <w:color w:val="auto"/>
+        </w:rPr>
+        <w:t>php</w:t>
+      </w:r>
+      <w:proofErr w:type="spellEnd"/>
+      <w:r>
+        <w:rPr>
+          <w:color w:val="auto"/>
+        </w:rPr>
+        <w:t>, ce type va permettre l’auto-incrémentation lorsque l’utilisateur va rentrer une donnée.</w:t>
+      </w:r>
+    </w:p>
+    <w:p>
+      <w:pPr>
+        <w:rPr>
+          <w:color w:val="auto"/>
+        </w:rPr>
+      </w:pPr>
+    </w:p>
+    <w:p>
+      <w:proofErr w:type="gramStart"/>
+      <w:r>
+        <w:t>Restaurant(</w:t>
+      </w:r>
+      <w:proofErr w:type="gramEnd"/>
+      <w:r>
+        <w:t xml:space="preserve">#ID: </w:t>
+      </w:r>
+      <w:proofErr w:type="spellStart"/>
+      <w:r>
+        <w:t>integer</w:t>
+      </w:r>
+      <w:proofErr w:type="spellEnd"/>
+      <w:r>
+        <w:t xml:space="preserve">, Adresse: </w:t>
+      </w:r>
+      <w:proofErr w:type="spellStart"/>
+      <w:r>
+        <w:t>varchar</w:t>
+      </w:r>
+      <w:proofErr w:type="spellEnd"/>
+      <w:r>
+        <w:t xml:space="preserve">, Ville: </w:t>
+      </w:r>
+      <w:proofErr w:type="spellStart"/>
+      <w:r>
+        <w:t>varchar</w:t>
+      </w:r>
+      <w:proofErr w:type="spellEnd"/>
+      <w:r>
+        <w:t xml:space="preserve">, pays: </w:t>
+      </w:r>
+      <w:proofErr w:type="spellStart"/>
+      <w:r>
+        <w:t>varchar</w:t>
+      </w:r>
+      <w:proofErr w:type="spellEnd"/>
+      <w:r>
+        <w:t xml:space="preserve">, Nom: </w:t>
+      </w:r>
+      <w:proofErr w:type="spellStart"/>
+      <w:r>
+        <w:t>varchar</w:t>
+      </w:r>
+      <w:proofErr w:type="spellEnd"/>
+      <w:r>
+        <w:t>) avec Adresse, Ville, Pays, Nom NOT NULL</w:t>
+      </w:r>
+    </w:p>
+    <w:p/>
+    <w:p>
+      <w:pPr>
+        <w:rPr>
           <w:b/>
           <w:color w:val="980000"/>
           <w:u w:val="single"/>
         </w:rPr>
       </w:pPr>
-    </w:p>
-    <w:p>
-      <w:proofErr w:type="gramStart"/>
-      <w:r>
-        <w:t>Restaurant(</w:t>
-      </w:r>
-      <w:proofErr w:type="gramEnd"/>
-      <w:r>
-        <w:t xml:space="preserve">#ID: </w:t>
-      </w:r>
-      <w:proofErr w:type="spellStart"/>
-      <w:r>
-        <w:t>integer</w:t>
-      </w:r>
-      <w:proofErr w:type="spellEnd"/>
-      <w:r>
-        <w:t xml:space="preserve">, Adresse: </w:t>
-      </w:r>
-      <w:proofErr w:type="spellStart"/>
-      <w:r>
-        <w:t>varchar</w:t>
-      </w:r>
-      <w:proofErr w:type="spellEnd"/>
-      <w:r>
-        <w:t xml:space="preserve">, Ville: </w:t>
-      </w:r>
-      <w:proofErr w:type="spellStart"/>
-      <w:r>
-        <w:t>varchar</w:t>
-      </w:r>
-      <w:proofErr w:type="spellEnd"/>
-      <w:r>
-        <w:t xml:space="preserve">, pays: </w:t>
-      </w:r>
-      <w:proofErr w:type="spellStart"/>
-      <w:r>
-        <w:t>varchar</w:t>
-      </w:r>
-      <w:proofErr w:type="spellEnd"/>
-      <w:r>
-        <w:t xml:space="preserve">, Nom: </w:t>
-      </w:r>
-      <w:proofErr w:type="spellStart"/>
-      <w:r>
-        <w:t>varchar</w:t>
-      </w:r>
-      <w:proofErr w:type="spellEnd"/>
-      <w:r>
-        <w:t>) avec Adresse, Ville, Pays, Nom NOT NULL</w:t>
-      </w:r>
-    </w:p>
-    <w:p/>
-    <w:p>
-      <w:pPr>
+      <w:r>
         <w:rPr>
           <w:b/>
           <w:color w:val="980000"/>
           <w:u w:val="single"/>
         </w:rPr>
-      </w:pPr>
-      <w:r>
-        <w:rPr>
-          <w:b/>
-          <w:color w:val="980000"/>
-          <w:u w:val="single"/>
-        </w:rPr>
         <w:t>Héritage par mère pour le groupe (Employé, Cuisinier, Serveur, Manager):</w:t>
       </w:r>
     </w:p>
     <w:p>
       <w:r>
-        <w:t>La classe mère est dans une association, donc on ne peut pas utiliser un héritage par classe fille. Nous avons le choix entre l’héritage par référence et l’héritage par classe mère. C</w:t>
-      </w:r>
-      <w:r>
-        <w:t>omme l’héritage n’est pas complet, nous avons préféré utiliser un héritage par référence.</w:t>
+        <w:t>La classe mère est dans une association, donc on ne peut pas utiliser un héritage par classe fille. Nous avons le choix entre l’héritage par référence et l’héritage par classe mère. Comme l’héritage n’est pas complet, nous avons préféré utiliser un héritage par référence.</w:t>
       </w:r>
     </w:p>
     <w:p>
@@ -350,13 +387,7 @@
         <w:rPr>
           <w:color w:val="000000" w:themeColor="text1"/>
         </w:rPr>
-        <w:t xml:space="preserve"> =&gt;Restaurant(ID), t:{Cuisinier, Serveur, Manager}, Spéc</w:t>
-      </w:r>
-      <w:r>
-        <w:rPr>
-          <w:color w:val="000000" w:themeColor="text1"/>
-        </w:rPr>
-        <w:t xml:space="preserve">ialité: </w:t>
+        <w:t xml:space="preserve"> =&gt;Restaurant(ID), t:{Cuisinier, Serveur, Manager}, Spécialité: </w:t>
       </w:r>
       <w:proofErr w:type="spellStart"/>
       <w:r>
@@ -552,10 +583,7 @@
       </w:r>
       <w:proofErr w:type="spellStart"/>
       <w:r>
-        <w:t>DateComm</w:t>
-      </w:r>
-      <w:r>
-        <w:t>ande</w:t>
+        <w:t>DateCommande</w:t>
       </w:r>
       <w:proofErr w:type="spellEnd"/>
       <w:r>
@@ -713,10 +741,7 @@
       </w:r>
       <w:proofErr w:type="spellEnd"/>
       <w:r>
-        <w:t>=&gt;</w:t>
-      </w:r>
-      <w:r>
-        <w:t>Restaurant(ID), #</w:t>
+        <w:t>=&gt;Restaurant(ID), #</w:t>
       </w:r>
       <w:proofErr w:type="spellStart"/>
       <w:r>
@@ -883,6 +908,7 @@
           <w:rFonts w:ascii="Verdana" w:eastAsia="Verdana" w:hAnsi="Verdana" w:cs="Verdana"/>
           <w:shd w:val="clear" w:color="auto" w:fill="F3F3F3"/>
         </w:rPr>
+        <w:lastRenderedPageBreak/>
         <w:t xml:space="preserve"> </w:t>
       </w:r>
     </w:p>
@@ -1070,10 +1096,7 @@
     </w:p>
     <w:p>
       <w:r>
-        <w:t>La classe mère est abstraite, est reliée aux classes Carte et Commande par des associations N:M. L’héritage par les classes filles est proscrit. L’héritage n’est pas complet, il est déconseillé de faire un héritage par la classe mère. Nous avons donc chois</w:t>
-      </w:r>
-      <w:r>
-        <w:t xml:space="preserve">i d’utiliser un </w:t>
+        <w:t xml:space="preserve">La classe mère est abstraite, est reliée aux classes Carte et Commande par des associations N:M. L’héritage par les classes filles est proscrit. L’héritage n’est pas complet, il est déconseillé de faire un héritage par la classe mère. Nous avons donc choisi d’utiliser un </w:t>
       </w:r>
       <w:r>
         <w:rPr>
@@ -1218,10 +1241,7 @@
       </w:r>
       <w:proofErr w:type="spellStart"/>
       <w:r>
-        <w:t>var</w:t>
-      </w:r>
-      <w:r>
-        <w:t>char</w:t>
+        <w:t>varchar</w:t>
       </w:r>
       <w:proofErr w:type="spellEnd"/>
       <w:r>
@@ -1365,10 +1385,7 @@
     </w:p>
     <w:p>
       <w:r>
-        <w:t xml:space="preserve">On a une classe mère abstraite mais reliée à la classe Ingrédients par une association N:M. Plat est aussi relié à la classe Menu par une autre association N:M. L’héritage par les classes filles est donc proscrit. L’héritage est complet, </w:t>
-      </w:r>
-      <w:r>
-        <w:t xml:space="preserve">il est donc plus intéressant de faire un </w:t>
+        <w:t xml:space="preserve">On a une classe mère abstraite mais reliée à la classe Ingrédients par une association N:M. Plat est aussi relié à la classe Menu par une autre association N:M. L’héritage par les classes filles est donc proscrit. L’héritage est complet, il est donc plus intéressant de faire un </w:t>
       </w:r>
       <w:r>
         <w:rPr>
@@ -1485,13 +1502,7 @@
         <w:rPr>
           <w:color w:val="000000" w:themeColor="text1"/>
         </w:rPr>
-        <w:t>#IDPlat=&gt;Pl</w:t>
-      </w:r>
-      <w:r>
-        <w:rPr>
-          <w:color w:val="000000" w:themeColor="text1"/>
-        </w:rPr>
-        <w:t xml:space="preserve">at(ID),#NomIngredients=&gt;Ingredient(nom),Quantite: </w:t>
+        <w:t xml:space="preserve">#IDPlat=&gt;Plat(ID),#NomIngredients=&gt;Ingredient(nom),Quantite: </w:t>
       </w:r>
       <w:proofErr w:type="spellStart"/>
       <w:r>
@@ -1712,6 +1723,7 @@
     </w:p>
     <w:p>
       <w:r>
+        <w:lastRenderedPageBreak/>
         <w:t>Cardinalité 1..* coté Plat</w:t>
       </w:r>
     </w:p>
@@ -1764,8 +1776,6 @@
         </w:rPr>
         <w:t>)</w:t>
       </w:r>
-      <w:bookmarkStart w:id="0" w:name="_GoBack"/>
-      <w:bookmarkEnd w:id="0"/>
     </w:p>
     <w:sectPr>
       <w:pgSz w:w="11909" w:h="16834"/>

</xml_diff>